<commit_message>
add the link to Microsoft Azure
</commit_message>
<xml_diff>
--- a/syllabus 2018.docx
+++ b/syllabus 2018.docx
@@ -1464,11 +1464,25 @@
         </w:numPr>
         <w:spacing w:before="77"/>
         <w:rPr>
-          <w:spacing w:val="-1"/>
-          <w:w w:val="105"/>
-          <w:sz w:val="24"/>
-        </w:rPr>
-      </w:pPr>
+          <w:rStyle w:val="Hyperlink"/>
+          <w:color w:val="auto"/>
+          <w:spacing w:val="-1"/>
+          <w:w w:val="105"/>
+          <w:sz w:val="24"/>
+          <w:u w:val="none"/>
+        </w:rPr>
+      </w:pPr>
+      <w:r>
+        <w:rPr>
+          <w:rStyle w:val="Hyperlink"/>
+          <w:color w:val="auto"/>
+          <w:spacing w:val="-1"/>
+          <w:w w:val="105"/>
+          <w:sz w:val="24"/>
+          <w:u w:val="none"/>
+        </w:rPr>
+        <w:t xml:space="preserve">Main repository: </w:t>
+      </w:r>
       <w:hyperlink r:id="rId10" w:history="1">
         <w:r>
           <w:rPr>
@@ -1483,6 +1497,50 @@
     </w:p>
     <w:p>
       <w:pPr>
+        <w:pStyle w:val="Heading3"/>
+        <w:numPr>
+          <w:ilvl w:val="0"/>
+          <w:numId w:val="5"/>
+        </w:numPr>
+        <w:spacing w:before="77"/>
+        <w:rPr>
+          <w:spacing w:val="-1"/>
+          <w:w w:val="105"/>
+          <w:sz w:val="24"/>
+        </w:rPr>
+      </w:pPr>
+      <w:r>
+        <w:rPr>
+          <w:spacing w:val="-1"/>
+          <w:w w:val="105"/>
+          <w:sz w:val="24"/>
+        </w:rPr>
+        <w:t>The second repository is a copy of the first one, while it e</w:t>
+      </w:r>
+      <w:bookmarkStart w:id="0" w:name="_GoBack"/>
+      <w:bookmarkEnd w:id="0"/>
+      <w:r>
+        <w:rPr>
+          <w:spacing w:val="-1"/>
+          <w:w w:val="105"/>
+          <w:sz w:val="24"/>
+        </w:rPr>
+        <w:t xml:space="preserve">nables interactive code running </w:t>
+      </w:r>
+      <w:hyperlink r:id="rId11" w:history="1">
+        <w:r>
+          <w:rPr>
+            <w:rStyle w:val="Hyperlink"/>
+            <w:spacing w:val="-1"/>
+            <w:w w:val="105"/>
+            <w:sz w:val="24"/>
+          </w:rPr>
+          <w:t>https://notebooks.azure.com/zhentaoshi/libraries/Econ5121A</w:t>
+        </w:r>
+      </w:hyperlink>
+    </w:p>
+    <w:p>
+      <w:pPr>
         <w:spacing w:before="187"/>
         <w:ind w:left="490"/>
         <w:rPr>
@@ -1933,7 +1991,7 @@
           <w:sz w:val="24"/>
         </w:rPr>
       </w:pPr>
-      <w:hyperlink r:id="rId11" w:history="1">
+      <w:hyperlink r:id="rId12" w:history="1">
         <w:r>
           <w:rPr>
             <w:spacing w:val="-1"/>
@@ -1951,7 +2009,7 @@
         </w:rPr>
         <w:t>, </w:t>
       </w:r>
-      <w:hyperlink r:id="rId12" w:history="1">
+      <w:hyperlink r:id="rId13" w:history="1">
         <w:r>
           <w:rPr>
             <w:spacing w:val="-1"/>
@@ -1969,7 +2027,7 @@
         </w:rPr>
         <w:t>, </w:t>
       </w:r>
-      <w:hyperlink r:id="rId13" w:history="1">
+      <w:hyperlink r:id="rId14" w:history="1">
         <w:r>
           <w:rPr>
             <w:spacing w:val="-1"/>
@@ -1987,7 +2045,7 @@
         </w:rPr>
         <w:t> and </w:t>
       </w:r>
-      <w:hyperlink r:id="rId14" w:history="1">
+      <w:hyperlink r:id="rId15" w:history="1">
         <w:r>
           <w:rPr>
             <w:spacing w:val="-1"/>
@@ -2013,7 +2071,7 @@
         </w:rPr>
         <w:t>: An Introduction to Statistical Learning with Applications in R (</w:t>
       </w:r>
-      <w:hyperlink r:id="rId15" w:history="1">
+      <w:hyperlink r:id="rId16" w:history="1">
         <w:r>
           <w:rPr>
             <w:rStyle w:val="Hyperlink"/>
@@ -2212,8 +2270,6 @@
         </w:rPr>
         <w:t>Academic Honesty:</w:t>
       </w:r>
-      <w:bookmarkStart w:id="0" w:name="_GoBack"/>
-      <w:bookmarkEnd w:id="0"/>
     </w:p>
     <w:p>
       <w:pPr>
@@ -2241,7 +2297,7 @@
         </w:rPr>
         <w:t xml:space="preserve"> </w:t>
       </w:r>
-      <w:hyperlink r:id="rId16" w:tgtFrame="_blank" w:history="1">
+      <w:hyperlink r:id="rId17" w:tgtFrame="_blank" w:history="1">
         <w:r>
           <w:rPr>
             <w:spacing w:val="-1"/>

</xml_diff>

<commit_message>
update the azure link
</commit_message>
<xml_diff>
--- a/syllabus 2018.docx
+++ b/syllabus 2018.docx
@@ -1464,25 +1464,11 @@
         </w:numPr>
         <w:spacing w:before="77"/>
         <w:rPr>
-          <w:rStyle w:val="Hyperlink"/>
-          <w:color w:val="auto"/>
-          <w:spacing w:val="-1"/>
-          <w:w w:val="105"/>
-          <w:sz w:val="24"/>
-          <w:u w:val="none"/>
-        </w:rPr>
-      </w:pPr>
-      <w:r>
-        <w:rPr>
-          <w:rStyle w:val="Hyperlink"/>
-          <w:color w:val="auto"/>
-          <w:spacing w:val="-1"/>
-          <w:w w:val="105"/>
-          <w:sz w:val="24"/>
-          <w:u w:val="none"/>
-        </w:rPr>
-        <w:t xml:space="preserve">Main repository: </w:t>
-      </w:r>
+          <w:spacing w:val="-1"/>
+          <w:w w:val="105"/>
+          <w:sz w:val="24"/>
+        </w:rPr>
+      </w:pPr>
       <w:hyperlink r:id="rId10" w:history="1">
         <w:r>
           <w:rPr>
@@ -1494,38 +1480,58 @@
           <w:t>https://github.com/zhentaoshi/Econ5121A</w:t>
         </w:r>
       </w:hyperlink>
-    </w:p>
-    <w:p>
-      <w:pPr>
-        <w:pStyle w:val="Heading3"/>
-        <w:numPr>
-          <w:ilvl w:val="0"/>
-          <w:numId w:val="5"/>
-        </w:numPr>
-        <w:spacing w:before="77"/>
-        <w:rPr>
-          <w:spacing w:val="-1"/>
-          <w:w w:val="105"/>
-          <w:sz w:val="24"/>
-        </w:rPr>
-      </w:pPr>
-      <w:r>
-        <w:rPr>
-          <w:spacing w:val="-1"/>
-          <w:w w:val="105"/>
-          <w:sz w:val="24"/>
-        </w:rPr>
-        <w:t>The second repository is a copy of the first one, while it e</w:t>
-      </w:r>
-      <w:bookmarkStart w:id="0" w:name="_GoBack"/>
-      <w:bookmarkEnd w:id="0"/>
-      <w:r>
-        <w:rPr>
-          <w:spacing w:val="-1"/>
-          <w:w w:val="105"/>
-          <w:sz w:val="24"/>
-        </w:rPr>
-        <w:t xml:space="preserve">nables interactive code running </w:t>
+      <w:r>
+        <w:rPr>
+          <w:rStyle w:val="Hyperlink"/>
+          <w:color w:val="auto"/>
+          <w:spacing w:val="-1"/>
+          <w:w w:val="105"/>
+          <w:sz w:val="24"/>
+          <w:u w:val="none"/>
+        </w:rPr>
+        <w:t xml:space="preserve">. </w:t>
+      </w:r>
+      <w:r>
+        <w:rPr>
+          <w:spacing w:val="-1"/>
+          <w:w w:val="105"/>
+          <w:sz w:val="24"/>
+        </w:rPr>
+        <w:t xml:space="preserve">The code in the </w:t>
+      </w:r>
+      <w:proofErr w:type="spellStart"/>
+      <w:r>
+        <w:rPr>
+          <w:spacing w:val="-1"/>
+          <w:w w:val="105"/>
+          <w:sz w:val="24"/>
+        </w:rPr>
+        <w:t>IPython</w:t>
+      </w:r>
+      <w:proofErr w:type="spellEnd"/>
+      <w:r>
+        <w:rPr>
+          <w:spacing w:val="-1"/>
+          <w:w w:val="105"/>
+          <w:sz w:val="24"/>
+        </w:rPr>
+        <w:t xml:space="preserve"> notebooks can be executed either locally, or online </w:t>
+      </w:r>
+      <w:r>
+        <w:rPr>
+          <w:spacing w:val="-1"/>
+          <w:w w:val="105"/>
+          <w:sz w:val="24"/>
+        </w:rPr>
+        <w:t>at</w:t>
+      </w:r>
+      <w:r>
+        <w:rPr>
+          <w:spacing w:val="-1"/>
+          <w:w w:val="105"/>
+          <w:sz w:val="24"/>
+        </w:rPr>
+        <w:t xml:space="preserve"> </w:t>
       </w:r>
       <w:hyperlink r:id="rId11" w:history="1">
         <w:r>
@@ -1535,9 +1541,17 @@
             <w:w w:val="105"/>
             <w:sz w:val="24"/>
           </w:rPr>
-          <w:t>https://notebooks.azure.com/zhentaoshi/libraries/Econ5121A</w:t>
+          <w:t>https://notebooks.azure.com/</w:t>
         </w:r>
       </w:hyperlink>
+      <w:r>
+        <w:rPr>
+          <w:spacing w:val="-1"/>
+          <w:w w:val="105"/>
+          <w:sz w:val="24"/>
+        </w:rPr>
+        <w:t xml:space="preserve"> </w:t>
+      </w:r>
     </w:p>
     <w:p>
       <w:pPr>
@@ -1551,6 +1565,8 @@
           <w:sz w:val="24"/>
         </w:rPr>
       </w:pPr>
+      <w:bookmarkStart w:id="0" w:name="_GoBack"/>
+      <w:bookmarkEnd w:id="0"/>
     </w:p>
     <w:p>
       <w:pPr>

</xml_diff>

<commit_message>
add Stachurski into textbook
</commit_message>
<xml_diff>
--- a/syllabus 2018.docx
+++ b/syllabus 2018.docx
@@ -1338,7 +1338,7 @@
           <w:w w:val="105"/>
           <w:sz w:val="24"/>
         </w:rPr>
-        <w:t>Bruce Hansen (201</w:t>
+        <w:t>Hansen (201</w:t>
       </w:r>
       <w:r>
         <w:rPr>
@@ -1410,6 +1410,41 @@
         </w:rPr>
         <w:t>Downloadable for free</w:t>
       </w:r>
+      <w:bookmarkStart w:id="0" w:name="_GoBack"/>
+      <w:bookmarkEnd w:id="0"/>
+    </w:p>
+    <w:p>
+      <w:pPr>
+        <w:pStyle w:val="Heading3"/>
+        <w:numPr>
+          <w:ilvl w:val="0"/>
+          <w:numId w:val="6"/>
+        </w:numPr>
+        <w:spacing w:before="77"/>
+        <w:rPr>
+          <w:spacing w:val="-1"/>
+          <w:w w:val="105"/>
+          <w:sz w:val="24"/>
+        </w:rPr>
+      </w:pPr>
+      <w:proofErr w:type="spellStart"/>
+      <w:r>
+        <w:rPr>
+          <w:spacing w:val="-1"/>
+          <w:w w:val="105"/>
+          <w:sz w:val="24"/>
+        </w:rPr>
+        <w:t>Stachurski</w:t>
+      </w:r>
+      <w:proofErr w:type="spellEnd"/>
+      <w:r>
+        <w:rPr>
+          <w:spacing w:val="-1"/>
+          <w:w w:val="105"/>
+          <w:sz w:val="24"/>
+        </w:rPr>
+        <w:t xml:space="preserve"> (2016): A Primer in Econometric Theory</w:t>
+      </w:r>
     </w:p>
     <w:p>
       <w:pPr>
@@ -1565,323 +1600,27 @@
           <w:sz w:val="24"/>
         </w:rPr>
       </w:pPr>
-      <w:bookmarkStart w:id="0" w:name="_GoBack"/>
-      <w:bookmarkEnd w:id="0"/>
     </w:p>
     <w:p>
       <w:pPr>
         <w:spacing w:before="187"/>
         <w:ind w:left="490"/>
         <w:rPr>
+          <w:spacing w:val="-1"/>
+          <w:w w:val="105"/>
+          <w:sz w:val="24"/>
+        </w:rPr>
+      </w:pPr>
+      <w:r>
+        <w:rPr>
           <w:rFonts w:ascii="Times New Roman"/>
           <w:b/>
           <w:spacing w:val="-4"/>
           <w:w w:val="105"/>
           <w:sz w:val="24"/>
         </w:rPr>
-      </w:pPr>
-      <w:r>
-        <w:rPr>
-          <w:rFonts w:ascii="Times New Roman"/>
-          <w:b/>
-          <w:spacing w:val="-4"/>
-          <w:w w:val="105"/>
-          <w:sz w:val="24"/>
-        </w:rPr>
         <w:t>References:</w:t>
       </w:r>
-    </w:p>
-    <w:p>
-      <w:pPr>
-        <w:pStyle w:val="Heading3"/>
-        <w:spacing w:before="77"/>
-        <w:rPr>
-          <w:i/>
-          <w:spacing w:val="-1"/>
-          <w:w w:val="105"/>
-          <w:sz w:val="24"/>
-        </w:rPr>
-      </w:pPr>
-      <w:r>
-        <w:rPr>
-          <w:i/>
-          <w:spacing w:val="-1"/>
-          <w:w w:val="105"/>
-          <w:sz w:val="24"/>
-        </w:rPr>
-        <w:t>For comprehensive coverage</w:t>
-      </w:r>
-    </w:p>
-    <w:p>
-      <w:pPr>
-        <w:pStyle w:val="Heading3"/>
-        <w:numPr>
-          <w:ilvl w:val="0"/>
-          <w:numId w:val="6"/>
-        </w:numPr>
-        <w:spacing w:before="77"/>
-        <w:rPr>
-          <w:spacing w:val="-1"/>
-          <w:w w:val="105"/>
-          <w:sz w:val="24"/>
-        </w:rPr>
-      </w:pPr>
-      <w:r>
-        <w:rPr>
-          <w:spacing w:val="-1"/>
-          <w:w w:val="105"/>
-          <w:sz w:val="24"/>
-        </w:rPr>
-        <w:t>Hayashi (2000): Econometrics</w:t>
-      </w:r>
-    </w:p>
-    <w:p>
-      <w:pPr>
-        <w:pStyle w:val="Heading3"/>
-        <w:spacing w:before="77"/>
-        <w:rPr>
-          <w:i/>
-          <w:spacing w:val="-1"/>
-          <w:w w:val="105"/>
-          <w:sz w:val="24"/>
-        </w:rPr>
-      </w:pPr>
-    </w:p>
-    <w:p>
-      <w:pPr>
-        <w:pStyle w:val="Heading3"/>
-        <w:spacing w:before="77"/>
-        <w:rPr>
-          <w:i/>
-          <w:spacing w:val="-1"/>
-          <w:w w:val="105"/>
-          <w:sz w:val="24"/>
-        </w:rPr>
-      </w:pPr>
-      <w:r>
-        <w:rPr>
-          <w:i/>
-          <w:spacing w:val="-1"/>
-          <w:w w:val="105"/>
-          <w:sz w:val="24"/>
-        </w:rPr>
-        <w:t>For undergraduate-level knowledge</w:t>
-      </w:r>
-    </w:p>
-    <w:p>
-      <w:pPr>
-        <w:pStyle w:val="Heading3"/>
-        <w:numPr>
-          <w:ilvl w:val="0"/>
-          <w:numId w:val="6"/>
-        </w:numPr>
-        <w:spacing w:before="77"/>
-        <w:rPr>
-          <w:spacing w:val="-1"/>
-          <w:w w:val="105"/>
-          <w:sz w:val="24"/>
-        </w:rPr>
-      </w:pPr>
-      <w:r>
-        <w:rPr>
-          <w:spacing w:val="-1"/>
-          <w:w w:val="105"/>
-          <w:sz w:val="24"/>
-        </w:rPr>
-        <w:t xml:space="preserve">Stock and Watson (2014): </w:t>
-      </w:r>
-      <w:r>
-        <w:rPr>
-          <w:spacing w:val="-1"/>
-          <w:w w:val="105"/>
-          <w:sz w:val="24"/>
-        </w:rPr>
-        <w:t xml:space="preserve">Introduction to Econometrics </w:t>
-      </w:r>
-      <w:r>
-        <w:rPr>
-          <w:spacing w:val="-1"/>
-          <w:w w:val="105"/>
-          <w:sz w:val="24"/>
-        </w:rPr>
-        <w:t>(3</w:t>
-      </w:r>
-      <w:r>
-        <w:rPr>
-          <w:spacing w:val="-1"/>
-          <w:w w:val="105"/>
-          <w:sz w:val="24"/>
-          <w:vertAlign w:val="superscript"/>
-        </w:rPr>
-        <w:t>rd</w:t>
-      </w:r>
-      <w:r>
-        <w:rPr>
-          <w:spacing w:val="-1"/>
-          <w:w w:val="105"/>
-          <w:sz w:val="24"/>
-        </w:rPr>
-        <w:t xml:space="preserve"> Ed.)</w:t>
-      </w:r>
-    </w:p>
-    <w:p>
-      <w:pPr>
-        <w:pStyle w:val="Heading3"/>
-        <w:spacing w:before="77"/>
-        <w:rPr>
-          <w:spacing w:val="-1"/>
-          <w:w w:val="105"/>
-          <w:sz w:val="24"/>
-        </w:rPr>
-      </w:pPr>
-    </w:p>
-    <w:p>
-      <w:pPr>
-        <w:pStyle w:val="Heading3"/>
-        <w:spacing w:before="77"/>
-        <w:rPr>
-          <w:i/>
-          <w:spacing w:val="-1"/>
-          <w:w w:val="105"/>
-          <w:sz w:val="24"/>
-        </w:rPr>
-      </w:pPr>
-      <w:r>
-        <w:rPr>
-          <w:i/>
-          <w:spacing w:val="-1"/>
-          <w:w w:val="105"/>
-          <w:sz w:val="24"/>
-        </w:rPr>
-        <w:t xml:space="preserve">For </w:t>
-      </w:r>
-      <w:r>
-        <w:rPr>
-          <w:i/>
-          <w:spacing w:val="-1"/>
-          <w:w w:val="105"/>
-          <w:sz w:val="24"/>
-        </w:rPr>
-        <w:t>mathematical</w:t>
-      </w:r>
-      <w:r>
-        <w:rPr>
-          <w:i/>
-          <w:spacing w:val="-1"/>
-          <w:w w:val="105"/>
-          <w:sz w:val="24"/>
-        </w:rPr>
-        <w:t xml:space="preserve"> </w:t>
-      </w:r>
-      <w:r>
-        <w:rPr>
-          <w:i/>
-          <w:spacing w:val="-1"/>
-          <w:w w:val="105"/>
-          <w:sz w:val="24"/>
-        </w:rPr>
-        <w:t>statistics</w:t>
-      </w:r>
-      <w:r>
-        <w:rPr>
-          <w:i/>
-          <w:spacing w:val="-1"/>
-          <w:w w:val="105"/>
-          <w:sz w:val="24"/>
-        </w:rPr>
-        <w:t xml:space="preserve"> foundation</w:t>
-      </w:r>
-    </w:p>
-    <w:p>
-      <w:pPr>
-        <w:pStyle w:val="Heading3"/>
-        <w:numPr>
-          <w:ilvl w:val="0"/>
-          <w:numId w:val="6"/>
-        </w:numPr>
-        <w:spacing w:before="77"/>
-        <w:rPr>
-          <w:spacing w:val="-1"/>
-          <w:w w:val="105"/>
-          <w:sz w:val="24"/>
-        </w:rPr>
-      </w:pPr>
-      <w:r>
-        <w:rPr>
-          <w:spacing w:val="-1"/>
-          <w:w w:val="105"/>
-          <w:sz w:val="24"/>
-        </w:rPr>
-        <w:t>Casella and Berger (200</w:t>
-      </w:r>
-      <w:r>
-        <w:rPr>
-          <w:spacing w:val="-1"/>
-          <w:w w:val="105"/>
-          <w:sz w:val="24"/>
-        </w:rPr>
-        <w:t>2</w:t>
-      </w:r>
-      <w:r>
-        <w:rPr>
-          <w:spacing w:val="-1"/>
-          <w:w w:val="105"/>
-          <w:sz w:val="24"/>
-        </w:rPr>
-        <w:t xml:space="preserve">): </w:t>
-      </w:r>
-      <w:r>
-        <w:rPr>
-          <w:spacing w:val="-1"/>
-          <w:w w:val="105"/>
-          <w:sz w:val="24"/>
-        </w:rPr>
-        <w:t xml:space="preserve">Statistical </w:t>
-      </w:r>
-      <w:r>
-        <w:rPr>
-          <w:spacing w:val="-1"/>
-          <w:w w:val="105"/>
-          <w:sz w:val="24"/>
-        </w:rPr>
-        <w:t>Inference</w:t>
-      </w:r>
-      <w:r>
-        <w:rPr>
-          <w:spacing w:val="-1"/>
-          <w:w w:val="105"/>
-          <w:sz w:val="24"/>
-        </w:rPr>
-        <w:t xml:space="preserve"> (2</w:t>
-      </w:r>
-      <w:r>
-        <w:rPr>
-          <w:spacing w:val="-1"/>
-          <w:w w:val="105"/>
-          <w:sz w:val="24"/>
-          <w:vertAlign w:val="superscript"/>
-        </w:rPr>
-        <w:t>nd</w:t>
-      </w:r>
-      <w:r>
-        <w:rPr>
-          <w:spacing w:val="-1"/>
-          <w:w w:val="105"/>
-          <w:sz w:val="24"/>
-        </w:rPr>
-        <w:t xml:space="preserve"> Ed.)</w:t>
-      </w:r>
-    </w:p>
-    <w:p>
-      <w:pPr>
-        <w:pStyle w:val="Heading3"/>
-        <w:spacing w:before="77"/>
-        <w:rPr>
-          <w:spacing w:val="-1"/>
-          <w:w w:val="105"/>
-          <w:sz w:val="24"/>
-        </w:rPr>
-      </w:pPr>
     </w:p>
     <w:p>
       <w:pPr>

</xml_diff>

<commit_message>
update syllabus. add assignment weight
</commit_message>
<xml_diff>
--- a/syllabus 2018.docx
+++ b/syllabus 2018.docx
@@ -1558,27 +1558,7 @@
             <w:w w:val="105"/>
             <w:sz w:val="24"/>
           </w:rPr>
-          <w:t>https://ec2-52-87-188-99.compute-1.amazonaws.com:8</w:t>
-        </w:r>
-        <w:bookmarkStart w:id="0" w:name="_GoBack"/>
-        <w:bookmarkEnd w:id="0"/>
-        <w:r>
-          <w:rPr>
-            <w:rStyle w:val="Hyperlink"/>
-            <w:spacing w:val="-1"/>
-            <w:w w:val="105"/>
-            <w:sz w:val="24"/>
-          </w:rPr>
-          <w:t>8</w:t>
-        </w:r>
-        <w:r>
-          <w:rPr>
-            <w:rStyle w:val="Hyperlink"/>
-            <w:spacing w:val="-1"/>
-            <w:w w:val="105"/>
-            <w:sz w:val="24"/>
-          </w:rPr>
-          <w:t>88</w:t>
+          <w:t>https://ec2-52-87-188-99.compute-1.amazonaws.com:8888</w:t>
         </w:r>
       </w:hyperlink>
       <w:r>
@@ -1945,24 +1925,7 @@
           <w:w w:val="105"/>
           <w:sz w:val="24"/>
         </w:rPr>
-        <w:t>midterm (50%)</w:t>
-      </w:r>
-      <w:r>
-        <w:rPr>
-          <w:spacing w:val="-1"/>
-          <w:w w:val="105"/>
-          <w:sz w:val="24"/>
-        </w:rPr>
-        <w:t xml:space="preserve">: </w:t>
-      </w:r>
-      <w:r>
-        <w:rPr>
-          <w:b/>
-          <w:spacing w:val="-1"/>
-          <w:w w:val="105"/>
-          <w:sz w:val="24"/>
-        </w:rPr>
-        <w:t>Oct 19</w:t>
+        <w:t>Assignment (10%)</w:t>
       </w:r>
     </w:p>
     <w:p>
@@ -1985,6 +1948,62 @@
           <w:w w:val="105"/>
           <w:sz w:val="24"/>
         </w:rPr>
+        <w:t>midterm (</w:t>
+      </w:r>
+      <w:r>
+        <w:rPr>
+          <w:spacing w:val="-1"/>
+          <w:w w:val="105"/>
+          <w:sz w:val="24"/>
+        </w:rPr>
+        <w:t>45</w:t>
+      </w:r>
+      <w:r>
+        <w:rPr>
+          <w:spacing w:val="-1"/>
+          <w:w w:val="105"/>
+          <w:sz w:val="24"/>
+        </w:rPr>
+        <w:t>%)</w:t>
+      </w:r>
+      <w:r>
+        <w:rPr>
+          <w:spacing w:val="-1"/>
+          <w:w w:val="105"/>
+          <w:sz w:val="24"/>
+        </w:rPr>
+        <w:t xml:space="preserve">: </w:t>
+      </w:r>
+      <w:r>
+        <w:rPr>
+          <w:b/>
+          <w:spacing w:val="-1"/>
+          <w:w w:val="105"/>
+          <w:sz w:val="24"/>
+        </w:rPr>
+        <w:t>Oct 19</w:t>
+      </w:r>
+    </w:p>
+    <w:p>
+      <w:pPr>
+        <w:pStyle w:val="Heading3"/>
+        <w:numPr>
+          <w:ilvl w:val="0"/>
+          <w:numId w:val="4"/>
+        </w:numPr>
+        <w:spacing w:before="77"/>
+        <w:rPr>
+          <w:spacing w:val="-1"/>
+          <w:w w:val="105"/>
+          <w:sz w:val="24"/>
+        </w:rPr>
+      </w:pPr>
+      <w:r>
+        <w:rPr>
+          <w:spacing w:val="-1"/>
+          <w:w w:val="105"/>
+          <w:sz w:val="24"/>
+        </w:rPr>
         <w:t xml:space="preserve">final </w:t>
       </w:r>
       <w:r>
@@ -1993,7 +2012,25 @@
           <w:w w:val="105"/>
           <w:sz w:val="24"/>
         </w:rPr>
-        <w:t>(50%)</w:t>
+        <w:t>(</w:t>
+      </w:r>
+      <w:r>
+        <w:rPr>
+          <w:spacing w:val="-1"/>
+          <w:w w:val="105"/>
+          <w:sz w:val="24"/>
+        </w:rPr>
+        <w:t>45</w:t>
+      </w:r>
+      <w:bookmarkStart w:id="0" w:name="_GoBack"/>
+      <w:bookmarkEnd w:id="0"/>
+      <w:r>
+        <w:rPr>
+          <w:spacing w:val="-1"/>
+          <w:w w:val="105"/>
+          <w:sz w:val="24"/>
+        </w:rPr>
+        <w:t>%)</w:t>
       </w:r>
       <w:r>
         <w:rPr>

</xml_diff>

<commit_message>
update the R lecture
remove the usage of the AER packages
</commit_message>
<xml_diff>
--- a/syllabus 2018.docx
+++ b/syllabus 2018.docx
@@ -1948,7 +1948,15 @@
           <w:w w:val="105"/>
           <w:sz w:val="24"/>
         </w:rPr>
-        <w:t>midterm (</w:t>
+        <w:t>M</w:t>
+      </w:r>
+      <w:r>
+        <w:rPr>
+          <w:spacing w:val="-1"/>
+          <w:w w:val="105"/>
+          <w:sz w:val="24"/>
+        </w:rPr>
+        <w:t>idterm (</w:t>
       </w:r>
       <w:r>
         <w:rPr>
@@ -2004,26 +2012,34 @@
           <w:w w:val="105"/>
           <w:sz w:val="24"/>
         </w:rPr>
-        <w:t xml:space="preserve">final </w:t>
-      </w:r>
-      <w:r>
-        <w:rPr>
-          <w:spacing w:val="-1"/>
-          <w:w w:val="105"/>
-          <w:sz w:val="24"/>
-        </w:rPr>
-        <w:t>(</w:t>
-      </w:r>
-      <w:r>
-        <w:rPr>
-          <w:spacing w:val="-1"/>
-          <w:w w:val="105"/>
-          <w:sz w:val="24"/>
-        </w:rPr>
-        <w:t>45</w:t>
+        <w:t>F</w:t>
       </w:r>
       <w:bookmarkStart w:id="0" w:name="_GoBack"/>
       <w:bookmarkEnd w:id="0"/>
+      <w:r>
+        <w:rPr>
+          <w:spacing w:val="-1"/>
+          <w:w w:val="105"/>
+          <w:sz w:val="24"/>
+        </w:rPr>
+        <w:t xml:space="preserve">inal </w:t>
+      </w:r>
+      <w:r>
+        <w:rPr>
+          <w:spacing w:val="-1"/>
+          <w:w w:val="105"/>
+          <w:sz w:val="24"/>
+        </w:rPr>
+        <w:t>(</w:t>
+      </w:r>
+      <w:r>
+        <w:rPr>
+          <w:spacing w:val="-1"/>
+          <w:w w:val="105"/>
+          <w:sz w:val="24"/>
+        </w:rPr>
+        <w:t>45</w:t>
+      </w:r>
       <w:r>
         <w:rPr>
           <w:spacing w:val="-1"/>

</xml_diff>

<commit_message>
announce the date of the final exam
</commit_message>
<xml_diff>
--- a/syllabus 2018.docx
+++ b/syllabus 2018.docx
@@ -13,7 +13,6 @@
           <w:sz w:val="28"/>
         </w:rPr>
       </w:pPr>
-      <w:proofErr w:type="gramStart"/>
       <w:r>
         <w:rPr>
           <w:spacing w:val="-1"/>
@@ -84,7 +83,6 @@
         </w:rPr>
         <w:t>,</w:t>
       </w:r>
-      <w:proofErr w:type="gramEnd"/>
       <w:r>
         <w:rPr>
           <w:spacing w:val="14"/>
@@ -2014,48 +2012,57 @@
         </w:rPr>
         <w:t>F</w:t>
       </w:r>
+      <w:r>
+        <w:rPr>
+          <w:spacing w:val="-1"/>
+          <w:w w:val="105"/>
+          <w:sz w:val="24"/>
+        </w:rPr>
+        <w:t xml:space="preserve">inal </w:t>
+      </w:r>
+      <w:r>
+        <w:rPr>
+          <w:spacing w:val="-1"/>
+          <w:w w:val="105"/>
+          <w:sz w:val="24"/>
+        </w:rPr>
+        <w:t>(</w:t>
+      </w:r>
+      <w:r>
+        <w:rPr>
+          <w:spacing w:val="-1"/>
+          <w:w w:val="105"/>
+          <w:sz w:val="24"/>
+        </w:rPr>
+        <w:t>45</w:t>
+      </w:r>
+      <w:r>
+        <w:rPr>
+          <w:spacing w:val="-1"/>
+          <w:w w:val="105"/>
+          <w:sz w:val="24"/>
+        </w:rPr>
+        <w:t>%)</w:t>
+      </w:r>
+      <w:r>
+        <w:rPr>
+          <w:spacing w:val="-1"/>
+          <w:w w:val="105"/>
+          <w:sz w:val="24"/>
+        </w:rPr>
+        <w:t xml:space="preserve">: </w:t>
+      </w:r>
+      <w:r>
+        <w:rPr>
+          <w:b/>
+          <w:spacing w:val="-1"/>
+          <w:w w:val="105"/>
+          <w:sz w:val="24"/>
+        </w:rPr>
+        <w:t>Dec 7</w:t>
+      </w:r>
       <w:bookmarkStart w:id="0" w:name="_GoBack"/>
       <w:bookmarkEnd w:id="0"/>
-      <w:r>
-        <w:rPr>
-          <w:spacing w:val="-1"/>
-          <w:w w:val="105"/>
-          <w:sz w:val="24"/>
-        </w:rPr>
-        <w:t xml:space="preserve">inal </w:t>
-      </w:r>
-      <w:r>
-        <w:rPr>
-          <w:spacing w:val="-1"/>
-          <w:w w:val="105"/>
-          <w:sz w:val="24"/>
-        </w:rPr>
-        <w:t>(</w:t>
-      </w:r>
-      <w:r>
-        <w:rPr>
-          <w:spacing w:val="-1"/>
-          <w:w w:val="105"/>
-          <w:sz w:val="24"/>
-        </w:rPr>
-        <w:t>45</w:t>
-      </w:r>
-      <w:r>
-        <w:rPr>
-          <w:spacing w:val="-1"/>
-          <w:w w:val="105"/>
-          <w:sz w:val="24"/>
-        </w:rPr>
-        <w:t>%)</w:t>
-      </w:r>
-      <w:r>
-        <w:rPr>
-          <w:spacing w:val="-1"/>
-          <w:w w:val="105"/>
-          <w:sz w:val="24"/>
-        </w:rPr>
-        <w:t>: TBD</w:t>
-      </w:r>
     </w:p>
     <w:p>
       <w:pPr>

</xml_diff>